<commit_message>
avances en el 3
</commit_message>
<xml_diff>
--- a/docs/Entregables/ProblemaB.docx
+++ b/docs/Entregables/ProblemaB.docx
@@ -80,16 +80,6 @@
         </w:rPr>
         <w:t>David Eduardo Saavedra Hernández 201720204</w:t>
       </w:r>
-    </w:p>
-    <w:p>
-      <w:pPr>
-        <w:ind w:left="708"/>
-        <w:rPr>
-          <w:rFonts w:ascii="Times New Roman" w:hAnsi="Times New Roman" w:cs="Times New Roman"/>
-          <w:sz w:val="24"/>
-          <w:szCs w:val="24"/>
-        </w:rPr>
-      </w:pPr>
     </w:p>
     <w:p>
       <w:pPr>
@@ -833,23 +823,7 @@
               <w:sz w:val="24"/>
               <w:szCs w:val="24"/>
             </w:rPr>
-            <m:t>POS:{</m:t>
-          </m:r>
-          <m:r>
-            <w:rPr>
-              <w:rFonts w:ascii="Cambria Math" w:hAnsi="Cambria Math" w:cs="Times New Roman"/>
-              <w:sz w:val="24"/>
-              <w:szCs w:val="24"/>
-            </w:rPr>
-            <m:t xml:space="preserve">r= </m:t>
-          </m:r>
-          <m:r>
-            <w:rPr>
-              <w:rFonts w:ascii="Cambria Math" w:hAnsi="Cambria Math" w:cs="Times New Roman"/>
-              <w:sz w:val="24"/>
-              <w:szCs w:val="24"/>
-            </w:rPr>
-            <m:t>}</m:t>
+            <m:t>POS:{r= }</m:t>
           </m:r>
         </m:oMath>
       </m:oMathPara>
@@ -1027,34 +1001,63 @@
           <w:sz w:val="24"/>
           <w:szCs w:val="24"/>
         </w:rPr>
-        <w:t>una matriz de 1’s y 0’s dependiendo si existe sendero entre un punto de control y otro. Posteriormente se buscan ciclos usando el algoritmo por profundidad D</w:t>
-      </w:r>
-      <w:r>
-        <w:rPr>
-          <w:rFonts w:ascii="Times New Roman" w:hAnsi="Times New Roman" w:cs="Times New Roman"/>
-          <w:sz w:val="24"/>
-          <w:szCs w:val="24"/>
-        </w:rPr>
-        <w:t xml:space="preserve">FS (esto se </w:t>
-      </w:r>
-      <w:bookmarkStart w:id="0" w:name="_GoBack"/>
-      <w:bookmarkEnd w:id="0"/>
-      <w:r>
-        <w:rPr>
-          <w:rFonts w:ascii="Times New Roman" w:hAnsi="Times New Roman" w:cs="Times New Roman"/>
-          <w:sz w:val="24"/>
-          <w:szCs w:val="24"/>
-        </w:rPr>
-        <w:t xml:space="preserve">hace (n-k+1) veces), para este algoritmo se usan dos estructuras auxiliares, </w:t>
-      </w:r>
-      <w:r>
-        <w:rPr>
-          <w:rFonts w:ascii="Times New Roman" w:hAnsi="Times New Roman" w:cs="Times New Roman"/>
-          <w:color w:val="FF0000"/>
-          <w:sz w:val="24"/>
-          <w:szCs w:val="24"/>
-        </w:rPr>
-        <w:t>una matriz de puntos de control x puntos de control cuyos valores (1´s y 0´s) representan si existe o no sendero entre un punto y otro</w:t>
+        <w:t>una matriz de 1’s y 0’s</w:t>
+      </w:r>
+      <w:r>
+        <w:rPr>
+          <w:rFonts w:ascii="Times New Roman" w:hAnsi="Times New Roman" w:cs="Times New Roman"/>
+          <w:sz w:val="24"/>
+          <w:szCs w:val="24"/>
+        </w:rPr>
+        <w:t>, el valor en una posición depende</w:t>
+      </w:r>
+      <w:r>
+        <w:rPr>
+          <w:rFonts w:ascii="Times New Roman" w:hAnsi="Times New Roman" w:cs="Times New Roman"/>
+          <w:sz w:val="24"/>
+          <w:szCs w:val="24"/>
+        </w:rPr>
+        <w:t xml:space="preserve"> </w:t>
+      </w:r>
+      <w:r>
+        <w:rPr>
+          <w:rFonts w:ascii="Times New Roman" w:hAnsi="Times New Roman" w:cs="Times New Roman"/>
+          <w:sz w:val="24"/>
+          <w:szCs w:val="24"/>
+        </w:rPr>
+        <w:t xml:space="preserve">de </w:t>
+      </w:r>
+      <w:r>
+        <w:rPr>
+          <w:rFonts w:ascii="Times New Roman" w:hAnsi="Times New Roman" w:cs="Times New Roman"/>
+          <w:sz w:val="24"/>
+          <w:szCs w:val="24"/>
+        </w:rPr>
+        <w:t>si existe sendero entre un punto de control y otro. Posteriormente se buscan ciclos usando el algoritmo por profundidad D</w:t>
+      </w:r>
+      <w:r>
+        <w:rPr>
+          <w:rFonts w:ascii="Times New Roman" w:hAnsi="Times New Roman" w:cs="Times New Roman"/>
+          <w:sz w:val="24"/>
+          <w:szCs w:val="24"/>
+        </w:rPr>
+        <w:t>FS (esto se hace (n-k+1) veces), para este algoritmo se usan dos estructuras auxiliares,</w:t>
+      </w:r>
+      <w:r>
+        <w:rPr>
+          <w:rFonts w:ascii="Times New Roman" w:hAnsi="Times New Roman" w:cs="Times New Roman"/>
+          <w:sz w:val="24"/>
+          <w:szCs w:val="24"/>
+        </w:rPr>
+        <w:t xml:space="preserve"> </w:t>
+      </w:r>
+      <w:r>
+        <w:rPr>
+          <w:rFonts w:ascii="Times New Roman" w:hAnsi="Times New Roman" w:cs="Times New Roman"/>
+          <w:sz w:val="24"/>
+          <w:szCs w:val="24"/>
+        </w:rPr>
+        <w:t>la matriz antes mencionada</w:t>
       </w:r>
       <w:r>
         <w:rPr>
@@ -1067,7 +1070,6 @@
       <w:r>
         <w:rPr>
           <w:rFonts w:ascii="Times New Roman" w:hAnsi="Times New Roman" w:cs="Times New Roman"/>
-          <w:color w:val="FF0000"/>
           <w:sz w:val="24"/>
           <w:szCs w:val="24"/>
         </w:rPr>
@@ -1079,7 +1081,23 @@
           <w:sz w:val="24"/>
           <w:szCs w:val="24"/>
         </w:rPr>
-        <w:t>los puntos de control que ya han sido visitados o tenidos en cuenta para un mismo camino</w:t>
+        <w:t>los</w:t>
+      </w:r>
+      <w:r>
+        <w:rPr>
+          <w:rFonts w:ascii="Times New Roman" w:hAnsi="Times New Roman" w:cs="Times New Roman"/>
+          <w:sz w:val="24"/>
+          <w:szCs w:val="24"/>
+        </w:rPr>
+        <w:t xml:space="preserve"> puntos</w:t>
+      </w:r>
+      <w:r>
+        <w:rPr>
+          <w:rFonts w:ascii="Times New Roman" w:hAnsi="Times New Roman" w:cs="Times New Roman"/>
+          <w:sz w:val="24"/>
+          <w:szCs w:val="24"/>
+        </w:rPr>
+        <w:t xml:space="preserve"> que ya han sido visitados o tenidos en cuenta para un mismo camino</w:t>
       </w:r>
       <w:r>
         <w:rPr>
@@ -1198,7 +1216,16 @@
           <w:sz w:val="24"/>
           <w:szCs w:val="24"/>
         </w:rPr>
-        <w:t xml:space="preserve"> que correspondería a los puntos de control </w:t>
+        <w:t xml:space="preserve"> que </w:t>
+      </w:r>
+      <w:r>
+        <w:rPr>
+          <w:rFonts w:ascii="Times New Roman" w:hAnsi="Times New Roman" w:cs="Times New Roman"/>
+          <w:sz w:val="24"/>
+          <w:szCs w:val="24"/>
+        </w:rPr>
+        <w:lastRenderedPageBreak/>
+        <w:t xml:space="preserve">correspondería a los puntos de control </w:t>
       </w:r>
       <w:r>
         <w:rPr>
@@ -4488,7 +4515,16 @@
           <w:sz w:val="24"/>
           <w:szCs w:val="24"/>
         </w:rPr>
-        <w:t xml:space="preserve">Como k no ha llegado a ser 0, no se ha encontrado un circuito de k = 4 puntos de control, asa que se inicia DFS sobre cada punto de control que tenga sendero con el punto actual, es decir, sobre los puntos cuya intersección con el punto de control </w:t>
+        <w:t xml:space="preserve">Como k no ha llegado a ser 0, no se ha encontrado un circuito de k = 4 puntos de control, asa que se inicia DFS sobre cada punto de control que tenga sendero con el punto actual, </w:t>
+      </w:r>
+      <w:r>
+        <w:rPr>
+          <w:rFonts w:ascii="Times New Roman" w:hAnsi="Times New Roman" w:cs="Times New Roman"/>
+          <w:sz w:val="24"/>
+          <w:szCs w:val="24"/>
+        </w:rPr>
+        <w:lastRenderedPageBreak/>
+        <w:t xml:space="preserve">es decir, sobre los puntos cuya intersección con el punto de control </w:t>
       </w:r>
       <w:r>
         <w:rPr>
@@ -8501,39 +8537,7 @@
           <w:sz w:val="24"/>
           <w:szCs w:val="24"/>
         </w:rPr>
-        <w:t>El primer punto de control que cumple las condiciones anteriores es el 0, sin embargo, este punto ya se encuentra marcado, el siguiente es el punto 2</w:t>
-      </w:r>
-      <w:r>
-        <w:rPr>
-          <w:rFonts w:ascii="Times New Roman" w:hAnsi="Times New Roman" w:cs="Times New Roman"/>
-          <w:sz w:val="24"/>
-          <w:szCs w:val="24"/>
-        </w:rPr>
-        <w:t>, el cual también se encuentra marcado. El último punto que cumple las condiciones es el 4</w:t>
-      </w:r>
-      <w:r>
-        <w:rPr>
-          <w:rFonts w:ascii="Times New Roman" w:hAnsi="Times New Roman" w:cs="Times New Roman"/>
-          <w:sz w:val="24"/>
-          <w:szCs w:val="24"/>
-        </w:rPr>
-        <w:t xml:space="preserve"> por ende se disminuye el valor de k </w:t>
-      </w:r>
-      <w:r>
-        <w:rPr>
-          <w:rFonts w:ascii="Times New Roman" w:hAnsi="Times New Roman" w:cs="Times New Roman"/>
-          <w:sz w:val="24"/>
-          <w:szCs w:val="24"/>
-        </w:rPr>
-        <w:t>y se marca el punto de control 4</w:t>
-      </w:r>
-      <w:r>
-        <w:rPr>
-          <w:rFonts w:ascii="Times New Roman" w:hAnsi="Times New Roman" w:cs="Times New Roman"/>
-          <w:sz w:val="24"/>
-          <w:szCs w:val="24"/>
-        </w:rPr>
-        <w:t>:</w:t>
+        <w:t>El primer punto de control que cumple las condiciones anteriores es el 0, sin embargo, este punto ya se encuentra marcado, el siguiente es el punto 2, el cual también se encuentra marcado. El último punto que cumple las condiciones es el 4 por ende se disminuye el valor de k y se marca el punto de control 4:</w:t>
       </w:r>
     </w:p>
     <w:tbl>
@@ -9018,71 +9022,7 @@
           <w:sz w:val="24"/>
           <w:szCs w:val="24"/>
         </w:rPr>
-        <w:t>Como el valor de k es 0, se desmarca el último punto de control v</w:t>
-      </w:r>
-      <w:r>
-        <w:rPr>
-          <w:rFonts w:ascii="Times New Roman" w:hAnsi="Times New Roman" w:cs="Times New Roman"/>
-          <w:sz w:val="24"/>
-          <w:szCs w:val="24"/>
-        </w:rPr>
-        <w:t>isitado (en este caso el punto 4</w:t>
-      </w:r>
-      <w:r>
-        <w:rPr>
-          <w:rFonts w:ascii="Times New Roman" w:hAnsi="Times New Roman" w:cs="Times New Roman"/>
-          <w:sz w:val="24"/>
-          <w:szCs w:val="24"/>
-        </w:rPr>
-        <w:t xml:space="preserve">) y se revisa </w:t>
-      </w:r>
-      <w:r>
-        <w:rPr>
-          <w:rFonts w:ascii="Times New Roman" w:hAnsi="Times New Roman" w:cs="Times New Roman"/>
-          <w:sz w:val="24"/>
-          <w:szCs w:val="24"/>
-        </w:rPr>
-        <w:t>en la matriz si entre el punto 4</w:t>
-      </w:r>
-      <w:r>
-        <w:rPr>
-          <w:rFonts w:ascii="Times New Roman" w:hAnsi="Times New Roman" w:cs="Times New Roman"/>
-          <w:sz w:val="24"/>
-          <w:szCs w:val="24"/>
-        </w:rPr>
-        <w:t xml:space="preserve"> y el punto de control inicial existe un sendero (esto sucede si el valor de la intersección de ambos puntos es 1), en este caso, se revisa l</w:t>
-      </w:r>
-      <w:r>
-        <w:rPr>
-          <w:rFonts w:ascii="Times New Roman" w:hAnsi="Times New Roman" w:cs="Times New Roman"/>
-          <w:sz w:val="24"/>
-          <w:szCs w:val="24"/>
-        </w:rPr>
-        <w:t>a matriz en las posiciones 0 y 4</w:t>
-      </w:r>
-      <w:r>
-        <w:rPr>
-          <w:rFonts w:ascii="Times New Roman" w:hAnsi="Times New Roman" w:cs="Times New Roman"/>
-          <w:sz w:val="24"/>
-          <w:szCs w:val="24"/>
-        </w:rPr>
-        <w:t>, como el valor de la matriz es 0, no existe sendero entre estos dos puntos, p</w:t>
-      </w:r>
-      <w:r>
-        <w:rPr>
-          <w:rFonts w:ascii="Times New Roman" w:hAnsi="Times New Roman" w:cs="Times New Roman"/>
-          <w:sz w:val="24"/>
-          <w:szCs w:val="24"/>
-        </w:rPr>
-        <w:t>or ende, no existe circuito {0,2,1,4</w:t>
-      </w:r>
-      <w:r>
-        <w:rPr>
-          <w:rFonts w:ascii="Times New Roman" w:hAnsi="Times New Roman" w:cs="Times New Roman"/>
-          <w:sz w:val="24"/>
-          <w:szCs w:val="24"/>
-        </w:rPr>
-        <w:t>,0}, esto termina la última recurrencia del DFS.</w:t>
+        <w:t>Como el valor de k es 0, se desmarca el último punto de control visitado (en este caso el punto 4) y se revisa en la matriz si entre el punto 4 y el punto de control inicial existe un sendero (esto sucede si el valor de la intersección de ambos puntos es 1), en este caso, se revisa la matriz en las posiciones 0 y 4, como el valor de la matriz es 0, no existe sendero entre estos dos puntos, por ende, no existe circuito {0,2,1,4,0}, esto termina la última recurrencia del DFS.</w:t>
       </w:r>
       <w:r>
         <w:rPr>
@@ -9098,23 +9038,7 @@
           <w:sz w:val="24"/>
           <w:szCs w:val="24"/>
         </w:rPr>
-        <w:t>Se debe</w:t>
-      </w:r>
-      <w:r>
-        <w:rPr>
-          <w:rFonts w:ascii="Times New Roman" w:hAnsi="Times New Roman" w:cs="Times New Roman"/>
-          <w:sz w:val="24"/>
-          <w:szCs w:val="24"/>
-        </w:rPr>
-        <w:t xml:space="preserve"> desmarcar el punto de control 4</w:t>
-      </w:r>
-      <w:r>
-        <w:rPr>
-          <w:rFonts w:ascii="Times New Roman" w:hAnsi="Times New Roman" w:cs="Times New Roman"/>
-          <w:sz w:val="24"/>
-          <w:szCs w:val="24"/>
-        </w:rPr>
-        <w:t>, para que no haya inconvenientes en las próximas recursiones de DFS</w:t>
+        <w:t>Se debe desmarcar el punto de control 4, para que no haya inconvenientes en las próximas recursiones de DFS</w:t>
       </w:r>
     </w:p>
     <w:p>
@@ -9133,71 +9057,7 @@
           <w:sz w:val="24"/>
           <w:szCs w:val="24"/>
         </w:rPr>
-        <w:t>Como se terminó la re</w:t>
-      </w:r>
-      <w:r>
-        <w:rPr>
-          <w:rFonts w:ascii="Times New Roman" w:hAnsi="Times New Roman" w:cs="Times New Roman"/>
-          <w:sz w:val="24"/>
-          <w:szCs w:val="24"/>
-        </w:rPr>
-        <w:t>currencia del punto de control 4</w:t>
-      </w:r>
-      <w:r>
-        <w:rPr>
-          <w:rFonts w:ascii="Times New Roman" w:hAnsi="Times New Roman" w:cs="Times New Roman"/>
-          <w:sz w:val="24"/>
-          <w:szCs w:val="24"/>
-        </w:rPr>
-        <w:t xml:space="preserve">, se revisa si el punto de control </w:t>
-      </w:r>
-      <w:r>
-        <w:rPr>
-          <w:rFonts w:ascii="Times New Roman" w:hAnsi="Times New Roman" w:cs="Times New Roman"/>
-          <w:sz w:val="24"/>
-          <w:szCs w:val="24"/>
-        </w:rPr>
-        <w:t>1</w:t>
-      </w:r>
-      <w:r>
-        <w:rPr>
-          <w:rFonts w:ascii="Times New Roman" w:hAnsi="Times New Roman" w:cs="Times New Roman"/>
-          <w:sz w:val="24"/>
-          <w:szCs w:val="24"/>
-        </w:rPr>
-        <w:t xml:space="preserve"> tiene otro sendero hacia alguno de los puntos de control, esto es falso puesto que no existen otr</w:t>
-      </w:r>
-      <w:r>
-        <w:rPr>
-          <w:rFonts w:ascii="Times New Roman" w:hAnsi="Times New Roman" w:cs="Times New Roman"/>
-          <w:sz w:val="24"/>
-          <w:szCs w:val="24"/>
-        </w:rPr>
-        <w:t>os puntos cuya intersección con el punto 1 sea 1 en la matriz</w:t>
-      </w:r>
-      <w:r>
-        <w:rPr>
-          <w:rFonts w:ascii="Times New Roman" w:hAnsi="Times New Roman" w:cs="Times New Roman"/>
-          <w:sz w:val="24"/>
-          <w:szCs w:val="24"/>
-        </w:rPr>
-        <w:t>, esto hace que se termi</w:t>
-      </w:r>
-      <w:r>
-        <w:rPr>
-          <w:rFonts w:ascii="Times New Roman" w:hAnsi="Times New Roman" w:cs="Times New Roman"/>
-          <w:sz w:val="24"/>
-          <w:szCs w:val="24"/>
-        </w:rPr>
-        <w:t>ne la recursión sobre el punto 1</w:t>
-      </w:r>
-      <w:r>
-        <w:rPr>
-          <w:rFonts w:ascii="Times New Roman" w:hAnsi="Times New Roman" w:cs="Times New Roman"/>
-          <w:sz w:val="24"/>
-          <w:szCs w:val="24"/>
-        </w:rPr>
-        <w:t xml:space="preserve"> y se desmarque.</w:t>
+        <w:t>Como se terminó la recurrencia del punto de control 4, se revisa si el punto de control 1 tiene otro sendero hacia alguno de los puntos de control, esto es falso puesto que no existen otros puntos cuya intersección con el punto 1 sea 1 en la matriz, esto hace que se termine la recursión sobre el punto 1 y se desmarque.</w:t>
       </w:r>
     </w:p>
     <w:p>
@@ -9216,79 +9076,7 @@
           <w:sz w:val="24"/>
           <w:szCs w:val="24"/>
         </w:rPr>
-        <w:t>Como se terminó la re</w:t>
-      </w:r>
-      <w:r>
-        <w:rPr>
-          <w:rFonts w:ascii="Times New Roman" w:hAnsi="Times New Roman" w:cs="Times New Roman"/>
-          <w:sz w:val="24"/>
-          <w:szCs w:val="24"/>
-        </w:rPr>
-        <w:t>currencia del punto de control 1</w:t>
-      </w:r>
-      <w:r>
-        <w:rPr>
-          <w:rFonts w:ascii="Times New Roman" w:hAnsi="Times New Roman" w:cs="Times New Roman"/>
-          <w:sz w:val="24"/>
-          <w:szCs w:val="24"/>
-        </w:rPr>
-        <w:t xml:space="preserve">, se revisa si el punto de control </w:t>
-      </w:r>
-      <w:r>
-        <w:rPr>
-          <w:rFonts w:ascii="Times New Roman" w:hAnsi="Times New Roman" w:cs="Times New Roman"/>
-          <w:sz w:val="24"/>
-          <w:szCs w:val="24"/>
-        </w:rPr>
-        <w:t>2</w:t>
-      </w:r>
-      <w:r>
-        <w:rPr>
-          <w:rFonts w:ascii="Times New Roman" w:hAnsi="Times New Roman" w:cs="Times New Roman"/>
-          <w:sz w:val="24"/>
-          <w:szCs w:val="24"/>
-        </w:rPr>
-        <w:t xml:space="preserve"> tiene otro sendero hacia alguno de los puntos de control, este e</w:t>
-      </w:r>
-      <w:r>
-        <w:rPr>
-          <w:rFonts w:ascii="Times New Roman" w:hAnsi="Times New Roman" w:cs="Times New Roman"/>
-          <w:sz w:val="24"/>
-          <w:szCs w:val="24"/>
-        </w:rPr>
-        <w:t>s el caso del punto de control 3</w:t>
-      </w:r>
-      <w:r>
-        <w:rPr>
-          <w:rFonts w:ascii="Times New Roman" w:hAnsi="Times New Roman" w:cs="Times New Roman"/>
-          <w:sz w:val="24"/>
-          <w:szCs w:val="24"/>
-        </w:rPr>
-        <w:t xml:space="preserve">. Así que se hace DFS sobre este punto, se marca el </w:t>
-      </w:r>
-      <w:r>
-        <w:rPr>
-          <w:rFonts w:ascii="Times New Roman" w:hAnsi="Times New Roman" w:cs="Times New Roman"/>
-          <w:sz w:val="24"/>
-          <w:szCs w:val="24"/>
-        </w:rPr>
-        <w:t>punto 3</w:t>
-      </w:r>
-      <w:r>
-        <w:rPr>
-          <w:rFonts w:ascii="Times New Roman" w:hAnsi="Times New Roman" w:cs="Times New Roman"/>
-          <w:sz w:val="24"/>
-          <w:szCs w:val="24"/>
-        </w:rPr>
-        <w:t xml:space="preserve"> como visitado y se disminuye el valor de k</w:t>
-      </w:r>
-      <w:r>
-        <w:rPr>
-          <w:rFonts w:ascii="Times New Roman" w:hAnsi="Times New Roman" w:cs="Times New Roman"/>
-          <w:sz w:val="24"/>
-          <w:szCs w:val="24"/>
-        </w:rPr>
-        <w:t>, el cual comienza en 2 pues era el valor de k cuando el algoritmo estaba en la recursión del punto de control 2</w:t>
+        <w:t>Como se terminó la recurrencia del punto de control 1, se revisa si el punto de control 2 tiene otro sendero hacia alguno de los puntos de control, este es el caso del punto de control 3. Así que se hace DFS sobre este punto, se marca el punto 3 como visitado y se disminuye el valor de k, el cual comienza en 2 pues era el valor de k cuando el algoritmo estaba en la recursión del punto de control 2</w:t>
       </w:r>
       <w:r>
         <w:rPr>
@@ -9834,39 +9622,7 @@
           <w:sz w:val="24"/>
           <w:szCs w:val="24"/>
         </w:rPr>
-        <w:t xml:space="preserve">El primer punto de control que cumple las condiciones anteriores es </w:t>
-      </w:r>
-      <w:r>
-        <w:rPr>
-          <w:rFonts w:ascii="Times New Roman" w:hAnsi="Times New Roman" w:cs="Times New Roman"/>
-          <w:sz w:val="24"/>
-          <w:szCs w:val="24"/>
-        </w:rPr>
-        <w:t>el 2</w:t>
-      </w:r>
-      <w:r>
-        <w:rPr>
-          <w:rFonts w:ascii="Times New Roman" w:hAnsi="Times New Roman" w:cs="Times New Roman"/>
-          <w:sz w:val="24"/>
-          <w:szCs w:val="24"/>
-        </w:rPr>
-        <w:t>, sin embargo, este punto ya se encuentra mar</w:t>
-      </w:r>
-      <w:r>
-        <w:rPr>
-          <w:rFonts w:ascii="Times New Roman" w:hAnsi="Times New Roman" w:cs="Times New Roman"/>
-          <w:sz w:val="24"/>
-          <w:szCs w:val="24"/>
-        </w:rPr>
-        <w:t>cado, el siguiente es el punto 4</w:t>
-      </w:r>
-      <w:r>
-        <w:rPr>
-          <w:rFonts w:ascii="Times New Roman" w:hAnsi="Times New Roman" w:cs="Times New Roman"/>
-          <w:sz w:val="24"/>
-          <w:szCs w:val="24"/>
-        </w:rPr>
-        <w:t xml:space="preserve">, por </w:t>
+        <w:t xml:space="preserve">El primer punto de control que cumple las condiciones anteriores es el 2, sin embargo, este punto ya se encuentra marcado, el siguiente es el punto 4, por </w:t>
       </w:r>
       <w:r>
         <w:rPr>
@@ -10424,31 +10180,7 @@
           <w:sz w:val="24"/>
           <w:szCs w:val="24"/>
         </w:rPr>
-        <w:t xml:space="preserve">Como se terminó la recurrencia del punto de control 4, se revisa si el punto de control </w:t>
-      </w:r>
-      <w:r>
-        <w:rPr>
-          <w:rFonts w:ascii="Times New Roman" w:hAnsi="Times New Roman" w:cs="Times New Roman"/>
-          <w:sz w:val="24"/>
-          <w:szCs w:val="24"/>
-        </w:rPr>
-        <w:t>3</w:t>
-      </w:r>
-      <w:r>
-        <w:rPr>
-          <w:rFonts w:ascii="Times New Roman" w:hAnsi="Times New Roman" w:cs="Times New Roman"/>
-          <w:sz w:val="24"/>
-          <w:szCs w:val="24"/>
-        </w:rPr>
-        <w:t xml:space="preserve"> tiene otro sendero hacia alguno de los puntos de control, </w:t>
-      </w:r>
-      <w:r>
-        <w:rPr>
-          <w:rFonts w:ascii="Times New Roman" w:hAnsi="Times New Roman" w:cs="Times New Roman"/>
-          <w:sz w:val="24"/>
-          <w:szCs w:val="24"/>
-        </w:rPr>
-        <w:t>este es el caso del punto de control 5.</w:t>
+        <w:t>Como se terminó la recurrencia del punto de control 4, se revisa si el punto de control 3 tiene otro sendero hacia alguno de los puntos de control, este es el caso del punto de control 5.</w:t>
       </w:r>
       <w:r>
         <w:rPr>
@@ -10464,71 +10196,7 @@
           <w:sz w:val="24"/>
           <w:szCs w:val="24"/>
         </w:rPr>
-        <w:t xml:space="preserve">Así que se hace DFS sobre este punto, se marca el </w:t>
-      </w:r>
-      <w:r>
-        <w:rPr>
-          <w:rFonts w:ascii="Times New Roman" w:hAnsi="Times New Roman" w:cs="Times New Roman"/>
-          <w:sz w:val="24"/>
-          <w:szCs w:val="24"/>
-        </w:rPr>
-        <w:t>punto 5</w:t>
-      </w:r>
-      <w:r>
-        <w:rPr>
-          <w:rFonts w:ascii="Times New Roman" w:hAnsi="Times New Roman" w:cs="Times New Roman"/>
-          <w:sz w:val="24"/>
-          <w:szCs w:val="24"/>
-        </w:rPr>
-        <w:t xml:space="preserve"> como visitado y se disminuye el valor de k</w:t>
-      </w:r>
-      <w:r>
-        <w:rPr>
-          <w:rFonts w:ascii="Times New Roman" w:hAnsi="Times New Roman" w:cs="Times New Roman"/>
-          <w:sz w:val="24"/>
-          <w:szCs w:val="24"/>
-        </w:rPr>
-        <w:t>, el cual comienza en 1</w:t>
-      </w:r>
-      <w:r>
-        <w:rPr>
-          <w:rFonts w:ascii="Times New Roman" w:hAnsi="Times New Roman" w:cs="Times New Roman"/>
-          <w:sz w:val="24"/>
-          <w:szCs w:val="24"/>
-        </w:rPr>
-        <w:t xml:space="preserve"> pues era el valor de k cuando el algoritmo estaba en la recursión del punto de control </w:t>
-      </w:r>
-      <w:r>
-        <w:rPr>
-          <w:rFonts w:ascii="Times New Roman" w:hAnsi="Times New Roman" w:cs="Times New Roman"/>
-          <w:sz w:val="24"/>
-          <w:szCs w:val="24"/>
-        </w:rPr>
-        <w:t>3</w:t>
-      </w:r>
-      <w:r>
-        <w:rPr>
-          <w:rFonts w:ascii="Times New Roman" w:hAnsi="Times New Roman" w:cs="Times New Roman"/>
-          <w:sz w:val="24"/>
-          <w:szCs w:val="24"/>
-        </w:rPr>
-        <w:t>, este valor disminuye en 1</w:t>
-      </w:r>
-      <w:r>
-        <w:rPr>
-          <w:rFonts w:ascii="Times New Roman" w:hAnsi="Times New Roman" w:cs="Times New Roman"/>
-          <w:sz w:val="24"/>
-          <w:szCs w:val="24"/>
-        </w:rPr>
-        <w:t>, pues se cuenta el punto 5</w:t>
-      </w:r>
-      <w:r>
-        <w:rPr>
-          <w:rFonts w:ascii="Times New Roman" w:hAnsi="Times New Roman" w:cs="Times New Roman"/>
-          <w:sz w:val="24"/>
-          <w:szCs w:val="24"/>
-        </w:rPr>
-        <w:t>.</w:t>
+        <w:t>Así que se hace DFS sobre este punto, se marca el punto 5 como visitado y se disminuye el valor de k, el cual comienza en 1 pues era el valor de k cuando el algoritmo estaba en la recursión del punto de control 3, este valor disminuye en 1, pues se cuenta el punto 5.</w:t>
       </w:r>
     </w:p>
     <w:tbl>
@@ -11056,15 +10724,7 @@
           <w:sz w:val="24"/>
           <w:szCs w:val="24"/>
         </w:rPr>
-        <w:t xml:space="preserve"> ende, no existe circuito {0,2,3</w:t>
-      </w:r>
-      <w:r>
-        <w:rPr>
-          <w:rFonts w:ascii="Times New Roman" w:hAnsi="Times New Roman" w:cs="Times New Roman"/>
-          <w:sz w:val="24"/>
-          <w:szCs w:val="24"/>
-        </w:rPr>
-        <w:t>,5</w:t>
+        <w:t xml:space="preserve"> ende, no existe circuito {0,2,3,5</w:t>
       </w:r>
       <w:r>
         <w:rPr>
@@ -11107,55 +10767,7 @@
           <w:sz w:val="24"/>
           <w:szCs w:val="24"/>
         </w:rPr>
-        <w:t>Como se terminó la re</w:t>
-      </w:r>
-      <w:r>
-        <w:rPr>
-          <w:rFonts w:ascii="Times New Roman" w:hAnsi="Times New Roman" w:cs="Times New Roman"/>
-          <w:sz w:val="24"/>
-          <w:szCs w:val="24"/>
-        </w:rPr>
-        <w:t>currencia del punto de control 5</w:t>
-      </w:r>
-      <w:r>
-        <w:rPr>
-          <w:rFonts w:ascii="Times New Roman" w:hAnsi="Times New Roman" w:cs="Times New Roman"/>
-          <w:sz w:val="24"/>
-          <w:szCs w:val="24"/>
-        </w:rPr>
-        <w:t xml:space="preserve">, se revisa si el punto de control 3 tiene otro sendero hacia alguno de los puntos de control, </w:t>
-      </w:r>
-      <w:r>
-        <w:rPr>
-          <w:rFonts w:ascii="Times New Roman" w:hAnsi="Times New Roman" w:cs="Times New Roman"/>
-          <w:sz w:val="24"/>
-          <w:szCs w:val="24"/>
-        </w:rPr>
-        <w:t>esto es falso, puesto que ya no hay más puntos de control que revisar</w:t>
-      </w:r>
-      <w:r>
-        <w:rPr>
-          <w:rFonts w:ascii="Times New Roman" w:hAnsi="Times New Roman" w:cs="Times New Roman"/>
-          <w:sz w:val="24"/>
-          <w:szCs w:val="24"/>
-        </w:rPr>
-        <w:t>, esto hace que se termi</w:t>
-      </w:r>
-      <w:r>
-        <w:rPr>
-          <w:rFonts w:ascii="Times New Roman" w:hAnsi="Times New Roman" w:cs="Times New Roman"/>
-          <w:sz w:val="24"/>
-          <w:szCs w:val="24"/>
-        </w:rPr>
-        <w:t>ne la recursión sobre el punto 3</w:t>
-      </w:r>
-      <w:r>
-        <w:rPr>
-          <w:rFonts w:ascii="Times New Roman" w:hAnsi="Times New Roman" w:cs="Times New Roman"/>
-          <w:sz w:val="24"/>
-          <w:szCs w:val="24"/>
-        </w:rPr>
-        <w:t xml:space="preserve"> y se desmarque.</w:t>
+        <w:t>Como se terminó la recurrencia del punto de control 5, se revisa si el punto de control 3 tiene otro sendero hacia alguno de los puntos de control, esto es falso, puesto que ya no hay más puntos de control que revisar, esto hace que se termine la recursión sobre el punto 3 y se desmarque.</w:t>
       </w:r>
     </w:p>
     <w:p>
@@ -11174,103 +10786,7 @@
           <w:sz w:val="24"/>
           <w:szCs w:val="24"/>
         </w:rPr>
-        <w:t>Como se terminó la re</w:t>
-      </w:r>
-      <w:r>
-        <w:rPr>
-          <w:rFonts w:ascii="Times New Roman" w:hAnsi="Times New Roman" w:cs="Times New Roman"/>
-          <w:sz w:val="24"/>
-          <w:szCs w:val="24"/>
-        </w:rPr>
-        <w:t>currencia del punto de control 3</w:t>
-      </w:r>
-      <w:r>
-        <w:rPr>
-          <w:rFonts w:ascii="Times New Roman" w:hAnsi="Times New Roman" w:cs="Times New Roman"/>
-          <w:sz w:val="24"/>
-          <w:szCs w:val="24"/>
-        </w:rPr>
-        <w:t>, se</w:t>
-      </w:r>
-      <w:r>
-        <w:rPr>
-          <w:rFonts w:ascii="Times New Roman" w:hAnsi="Times New Roman" w:cs="Times New Roman"/>
-          <w:sz w:val="24"/>
-          <w:szCs w:val="24"/>
-        </w:rPr>
-        <w:t xml:space="preserve"> revisa si el punto de control 2</w:t>
-      </w:r>
-      <w:r>
-        <w:rPr>
-          <w:rFonts w:ascii="Times New Roman" w:hAnsi="Times New Roman" w:cs="Times New Roman"/>
-          <w:sz w:val="24"/>
-          <w:szCs w:val="24"/>
-        </w:rPr>
-        <w:t xml:space="preserve"> tiene otro sendero hacia alguno de los puntos de control, esto es falso puesto que la matriz en las posiciones </w:t>
-      </w:r>
-      <w:r>
-        <w:rPr>
-          <w:rFonts w:ascii="Times New Roman" w:hAnsi="Times New Roman" w:cs="Times New Roman"/>
-          <w:sz w:val="24"/>
-          <w:szCs w:val="24"/>
-        </w:rPr>
-        <w:t>4</w:t>
-      </w:r>
-      <w:r>
-        <w:rPr>
-          <w:rFonts w:ascii="Times New Roman" w:hAnsi="Times New Roman" w:cs="Times New Roman"/>
-          <w:sz w:val="24"/>
-          <w:szCs w:val="24"/>
-        </w:rPr>
-        <w:t xml:space="preserve"> y 5 tiene valor 0, es decir que no existe sende</w:t>
-      </w:r>
-      <w:r>
-        <w:rPr>
-          <w:rFonts w:ascii="Times New Roman" w:hAnsi="Times New Roman" w:cs="Times New Roman"/>
-          <w:sz w:val="24"/>
-          <w:szCs w:val="24"/>
-        </w:rPr>
-        <w:t>ro entre los puntos de control 4 o</w:t>
-      </w:r>
-      <w:r>
-        <w:rPr>
-          <w:rFonts w:ascii="Times New Roman" w:hAnsi="Times New Roman" w:cs="Times New Roman"/>
-          <w:sz w:val="24"/>
-          <w:szCs w:val="24"/>
-        </w:rPr>
-        <w:t xml:space="preserve"> 5</w:t>
-      </w:r>
-      <w:r>
-        <w:rPr>
-          <w:rFonts w:ascii="Times New Roman" w:hAnsi="Times New Roman" w:cs="Times New Roman"/>
-          <w:sz w:val="24"/>
-          <w:szCs w:val="24"/>
-        </w:rPr>
-        <w:t xml:space="preserve"> y el punto 2</w:t>
-      </w:r>
-      <w:r>
-        <w:rPr>
-          <w:rFonts w:ascii="Times New Roman" w:hAnsi="Times New Roman" w:cs="Times New Roman"/>
-          <w:sz w:val="24"/>
-          <w:szCs w:val="24"/>
-        </w:rPr>
-        <w:t>, esto hace que se termi</w:t>
-      </w:r>
-      <w:r>
-        <w:rPr>
-          <w:rFonts w:ascii="Times New Roman" w:hAnsi="Times New Roman" w:cs="Times New Roman"/>
-          <w:sz w:val="24"/>
-          <w:szCs w:val="24"/>
-        </w:rPr>
-        <w:t>ne la recursión sobre el punto 2</w:t>
-      </w:r>
-      <w:r>
-        <w:rPr>
-          <w:rFonts w:ascii="Times New Roman" w:hAnsi="Times New Roman" w:cs="Times New Roman"/>
-          <w:sz w:val="24"/>
-          <w:szCs w:val="24"/>
-        </w:rPr>
-        <w:t xml:space="preserve"> y se desmarque.</w:t>
+        <w:t>Como se terminó la recurrencia del punto de control 3, se revisa si el punto de control 2 tiene otro sendero hacia alguno de los puntos de control, esto es falso puesto que la matriz en las posiciones 4 y 5 tiene valor 0, es decir que no existe sendero entre los puntos de control 4 o 5 y el punto 2, esto hace que se termine la recursión sobre el punto 2 y se desmarque.</w:t>
       </w:r>
     </w:p>
     <w:p>
@@ -11777,31 +11293,7 @@
           <w:sz w:val="24"/>
           <w:szCs w:val="24"/>
         </w:rPr>
-        <w:t>Como se terminó la re</w:t>
-      </w:r>
-      <w:r>
-        <w:rPr>
-          <w:rFonts w:ascii="Times New Roman" w:hAnsi="Times New Roman" w:cs="Times New Roman"/>
-          <w:sz w:val="24"/>
-          <w:szCs w:val="24"/>
-        </w:rPr>
-        <w:t>currencia del punto de control 2</w:t>
-      </w:r>
-      <w:r>
-        <w:rPr>
-          <w:rFonts w:ascii="Times New Roman" w:hAnsi="Times New Roman" w:cs="Times New Roman"/>
-          <w:sz w:val="24"/>
-          <w:szCs w:val="24"/>
-        </w:rPr>
-        <w:t xml:space="preserve">, se revisa si el punto de control 0 tiene otro sendero hacia alguno de los puntos de control, </w:t>
-      </w:r>
-      <w:r>
-        <w:rPr>
-          <w:rFonts w:ascii="Times New Roman" w:hAnsi="Times New Roman" w:cs="Times New Roman"/>
-          <w:sz w:val="24"/>
-          <w:szCs w:val="24"/>
-        </w:rPr>
-        <w:t>esto es falso puesto que los valores de la matriz en las posiciones &lt;0,3&gt;, &lt;0,4&gt; y &lt;0,5&gt; son 0. Por ende, se termina la recursión sobre el punto de control 0, se desmarca y se inicia DFS sobre el punto 1:</w:t>
+        <w:t>Como se terminó la recurrencia del punto de control 2, se revisa si el punto de control 0 tiene otro sendero hacia alguno de los puntos de control, esto es falso puesto que los valores de la matriz en las posiciones &lt;0,3&gt;, &lt;0,4&gt; y &lt;0,5&gt; son 0. Por ende, se termina la recursión sobre el punto de control 0, se desmarca y se inicia DFS sobre el punto 1:</w:t>
       </w:r>
     </w:p>
     <w:tbl>
@@ -12339,55 +11831,7 @@
           <w:sz w:val="24"/>
           <w:szCs w:val="24"/>
         </w:rPr>
-        <w:t xml:space="preserve">El primer punto de control que cumple las condiciones anteriores es </w:t>
-      </w:r>
-      <w:r>
-        <w:rPr>
-          <w:rFonts w:ascii="Times New Roman" w:hAnsi="Times New Roman" w:cs="Times New Roman"/>
-          <w:sz w:val="24"/>
-          <w:szCs w:val="24"/>
-        </w:rPr>
-        <w:t>el 0</w:t>
-      </w:r>
-      <w:r>
-        <w:rPr>
-          <w:rFonts w:ascii="Times New Roman" w:hAnsi="Times New Roman" w:cs="Times New Roman"/>
-          <w:sz w:val="24"/>
-          <w:szCs w:val="24"/>
-        </w:rPr>
-        <w:t xml:space="preserve">, por ende, se </w:t>
-      </w:r>
-      <w:r>
-        <w:rPr>
-          <w:rFonts w:ascii="Times New Roman" w:hAnsi="Times New Roman" w:cs="Times New Roman"/>
-          <w:sz w:val="24"/>
-          <w:szCs w:val="24"/>
-        </w:rPr>
-        <w:t xml:space="preserve">inicia DFS sobre este punto. Primero se </w:t>
-      </w:r>
-      <w:r>
-        <w:rPr>
-          <w:rFonts w:ascii="Times New Roman" w:hAnsi="Times New Roman" w:cs="Times New Roman"/>
-          <w:sz w:val="24"/>
-          <w:szCs w:val="24"/>
-        </w:rPr>
-        <w:t xml:space="preserve">disminuye el valor de k </w:t>
-      </w:r>
-      <w:r>
-        <w:rPr>
-          <w:rFonts w:ascii="Times New Roman" w:hAnsi="Times New Roman" w:cs="Times New Roman"/>
-          <w:sz w:val="24"/>
-          <w:szCs w:val="24"/>
-        </w:rPr>
-        <w:t>y se marca el punto de control 0</w:t>
-      </w:r>
-      <w:r>
-        <w:rPr>
-          <w:rFonts w:ascii="Times New Roman" w:hAnsi="Times New Roman" w:cs="Times New Roman"/>
-          <w:sz w:val="24"/>
-          <w:szCs w:val="24"/>
-        </w:rPr>
-        <w:t>:</w:t>
+        <w:t>El primer punto de control que cumple las condiciones anteriores es el 0, por ende, se inicia DFS sobre este punto. Primero se disminuye el valor de k y se marca el punto de control 0:</w:t>
       </w:r>
     </w:p>
     <w:tbl>
@@ -12915,71 +12359,7 @@
           <w:sz w:val="24"/>
           <w:szCs w:val="24"/>
         </w:rPr>
-        <w:t xml:space="preserve">El primer punto de control que cumple las condiciones anteriores es </w:t>
-      </w:r>
-      <w:r>
-        <w:rPr>
-          <w:rFonts w:ascii="Times New Roman" w:hAnsi="Times New Roman" w:cs="Times New Roman"/>
-          <w:sz w:val="24"/>
-          <w:szCs w:val="24"/>
-        </w:rPr>
-        <w:t>el 1</w:t>
-      </w:r>
-      <w:r>
-        <w:rPr>
-          <w:rFonts w:ascii="Times New Roman" w:hAnsi="Times New Roman" w:cs="Times New Roman"/>
-          <w:sz w:val="24"/>
-          <w:szCs w:val="24"/>
-        </w:rPr>
-        <w:t xml:space="preserve">, </w:t>
-      </w:r>
-      <w:r>
-        <w:rPr>
-          <w:rFonts w:ascii="Times New Roman" w:hAnsi="Times New Roman" w:cs="Times New Roman"/>
-          <w:sz w:val="24"/>
-          <w:szCs w:val="24"/>
-        </w:rPr>
-        <w:t>sin embargo, este punto ya está marcado</w:t>
-      </w:r>
-      <w:r>
-        <w:rPr>
-          <w:rFonts w:ascii="Times New Roman" w:hAnsi="Times New Roman" w:cs="Times New Roman"/>
-          <w:sz w:val="24"/>
-          <w:szCs w:val="24"/>
-        </w:rPr>
-        <w:t>.</w:t>
-      </w:r>
-      <w:r>
-        <w:rPr>
-          <w:rFonts w:ascii="Times New Roman" w:hAnsi="Times New Roman" w:cs="Times New Roman"/>
-          <w:sz w:val="24"/>
-          <w:szCs w:val="24"/>
-        </w:rPr>
-        <w:t xml:space="preserve"> El siguiente punto que cumple las condiciones es el 2, así que se inicia DFS sobre este.</w:t>
-      </w:r>
-      <w:r>
-        <w:rPr>
-          <w:rFonts w:ascii="Times New Roman" w:hAnsi="Times New Roman" w:cs="Times New Roman"/>
-          <w:sz w:val="24"/>
-          <w:szCs w:val="24"/>
-        </w:rPr>
-        <w:t xml:space="preserve"> Primero se disminuye el valor de k </w:t>
-      </w:r>
-      <w:r>
-        <w:rPr>
-          <w:rFonts w:ascii="Times New Roman" w:hAnsi="Times New Roman" w:cs="Times New Roman"/>
-          <w:sz w:val="24"/>
-          <w:szCs w:val="24"/>
-        </w:rPr>
-        <w:t>y se marca el punto de control 2</w:t>
-      </w:r>
-      <w:r>
-        <w:rPr>
-          <w:rFonts w:ascii="Times New Roman" w:hAnsi="Times New Roman" w:cs="Times New Roman"/>
-          <w:sz w:val="24"/>
-          <w:szCs w:val="24"/>
-        </w:rPr>
-        <w:t>:</w:t>
+        <w:t>El primer punto de control que cumple las condiciones anteriores es el 1, sin embargo, este punto ya está marcado. El siguiente punto que cumple las condiciones es el 2, así que se inicia DFS sobre este. Primero se disminuye el valor de k y se marca el punto de control 2:</w:t>
       </w:r>
     </w:p>
     <w:tbl>
@@ -14142,71 +13522,7 @@
           <w:sz w:val="24"/>
           <w:szCs w:val="24"/>
         </w:rPr>
-        <w:t>Como se terminó la recurrencia del</w:t>
-      </w:r>
-      <w:r>
-        <w:rPr>
-          <w:rFonts w:ascii="Times New Roman" w:hAnsi="Times New Roman" w:cs="Times New Roman"/>
-          <w:sz w:val="24"/>
-          <w:szCs w:val="24"/>
-        </w:rPr>
-        <w:t xml:space="preserve"> punto de control 3</w:t>
-      </w:r>
-      <w:r>
-        <w:rPr>
-          <w:rFonts w:ascii="Times New Roman" w:hAnsi="Times New Roman" w:cs="Times New Roman"/>
-          <w:sz w:val="24"/>
-          <w:szCs w:val="24"/>
-        </w:rPr>
-        <w:t xml:space="preserve">, se revisa si el punto de control </w:t>
-      </w:r>
-      <w:r>
-        <w:rPr>
-          <w:rFonts w:ascii="Times New Roman" w:hAnsi="Times New Roman" w:cs="Times New Roman"/>
-          <w:sz w:val="24"/>
-          <w:szCs w:val="24"/>
-        </w:rPr>
-        <w:t>2</w:t>
-      </w:r>
-      <w:r>
-        <w:rPr>
-          <w:rFonts w:ascii="Times New Roman" w:hAnsi="Times New Roman" w:cs="Times New Roman"/>
-          <w:sz w:val="24"/>
-          <w:szCs w:val="24"/>
-        </w:rPr>
-        <w:t xml:space="preserve"> tiene otro sendero hacia alguno de los puntos de control, esto es falso, puesto que</w:t>
-      </w:r>
-      <w:r>
-        <w:rPr>
-          <w:rFonts w:ascii="Times New Roman" w:hAnsi="Times New Roman" w:cs="Times New Roman"/>
-          <w:sz w:val="24"/>
-          <w:szCs w:val="24"/>
-        </w:rPr>
-        <w:t xml:space="preserve"> los valores de los puntos 4 o 5 y el punto 2 es 0 en la matriz</w:t>
-      </w:r>
-      <w:r>
-        <w:rPr>
-          <w:rFonts w:ascii="Times New Roman" w:hAnsi="Times New Roman" w:cs="Times New Roman"/>
-          <w:sz w:val="24"/>
-          <w:szCs w:val="24"/>
-        </w:rPr>
-        <w:t>, esto hace que se termi</w:t>
-      </w:r>
-      <w:r>
-        <w:rPr>
-          <w:rFonts w:ascii="Times New Roman" w:hAnsi="Times New Roman" w:cs="Times New Roman"/>
-          <w:sz w:val="24"/>
-          <w:szCs w:val="24"/>
-        </w:rPr>
-        <w:t>ne la recursión sobre el punto 2</w:t>
-      </w:r>
-      <w:r>
-        <w:rPr>
-          <w:rFonts w:ascii="Times New Roman" w:hAnsi="Times New Roman" w:cs="Times New Roman"/>
-          <w:sz w:val="24"/>
-          <w:szCs w:val="24"/>
-        </w:rPr>
-        <w:t xml:space="preserve"> y se desmarque.</w:t>
+        <w:t>Como se terminó la recurrencia del punto de control 3, se revisa si el punto de control 2 tiene otro sendero hacia alguno de los puntos de control, esto es falso, puesto que los valores de los puntos 4 o 5 y el punto 2 es 0 en la matriz, esto hace que se termine la recursión sobre el punto 2 y se desmarque.</w:t>
       </w:r>
     </w:p>
     <w:p>
@@ -14225,79 +13541,7 @@
           <w:sz w:val="24"/>
           <w:szCs w:val="24"/>
         </w:rPr>
-        <w:t>Como se terminó la recurrencia del</w:t>
-      </w:r>
-      <w:r>
-        <w:rPr>
-          <w:rFonts w:ascii="Times New Roman" w:hAnsi="Times New Roman" w:cs="Times New Roman"/>
-          <w:sz w:val="24"/>
-          <w:szCs w:val="24"/>
-        </w:rPr>
-        <w:t xml:space="preserve"> punto de control 2</w:t>
-      </w:r>
-      <w:r>
-        <w:rPr>
-          <w:rFonts w:ascii="Times New Roman" w:hAnsi="Times New Roman" w:cs="Times New Roman"/>
-          <w:sz w:val="24"/>
-          <w:szCs w:val="24"/>
-        </w:rPr>
-        <w:t xml:space="preserve">, se revisa si el punto de control </w:t>
-      </w:r>
-      <w:r>
-        <w:rPr>
-          <w:rFonts w:ascii="Times New Roman" w:hAnsi="Times New Roman" w:cs="Times New Roman"/>
-          <w:sz w:val="24"/>
-          <w:szCs w:val="24"/>
-        </w:rPr>
-        <w:t>0</w:t>
-      </w:r>
-      <w:r>
-        <w:rPr>
-          <w:rFonts w:ascii="Times New Roman" w:hAnsi="Times New Roman" w:cs="Times New Roman"/>
-          <w:sz w:val="24"/>
-          <w:szCs w:val="24"/>
-        </w:rPr>
-        <w:t xml:space="preserve"> tiene otro sendero hacia alguno de los puntos de control, esto es falso, puesto que los valores de los puntos </w:t>
-      </w:r>
-      <w:r>
-        <w:rPr>
-          <w:rFonts w:ascii="Times New Roman" w:hAnsi="Times New Roman" w:cs="Times New Roman"/>
-          <w:sz w:val="24"/>
-          <w:szCs w:val="24"/>
-        </w:rPr>
-        <w:t xml:space="preserve">3, </w:t>
-      </w:r>
-      <w:r>
-        <w:rPr>
-          <w:rFonts w:ascii="Times New Roman" w:hAnsi="Times New Roman" w:cs="Times New Roman"/>
-          <w:sz w:val="24"/>
-          <w:szCs w:val="24"/>
-        </w:rPr>
-        <w:t>4 o 5 y el punto 2 es 0 en la matriz, esto hace que se termi</w:t>
-      </w:r>
-      <w:r>
-        <w:rPr>
-          <w:rFonts w:ascii="Times New Roman" w:hAnsi="Times New Roman" w:cs="Times New Roman"/>
-          <w:sz w:val="24"/>
-          <w:szCs w:val="24"/>
-        </w:rPr>
-        <w:t>ne la recursión sobre el punto 0</w:t>
-      </w:r>
-      <w:r>
-        <w:rPr>
-          <w:rFonts w:ascii="Times New Roman" w:hAnsi="Times New Roman" w:cs="Times New Roman"/>
-          <w:sz w:val="24"/>
-          <w:szCs w:val="24"/>
-        </w:rPr>
-        <w:t xml:space="preserve"> y se desmarque</w:t>
-      </w:r>
-      <w:r>
-        <w:rPr>
-          <w:rFonts w:ascii="Times New Roman" w:hAnsi="Times New Roman" w:cs="Times New Roman"/>
-          <w:sz w:val="24"/>
-          <w:szCs w:val="24"/>
-        </w:rPr>
-        <w:t>.</w:t>
+        <w:t>Como se terminó la recurrencia del punto de control 2, se revisa si el punto de control 0 tiene otro sendero hacia alguno de los puntos de control, esto es falso, puesto que los valores de los puntos 3, 4 o 5 y el punto 2 es 0 en la matriz, esto hace que se termine la recursión sobre el punto 0 y se desmarque.</w:t>
       </w:r>
     </w:p>
     <w:p>
@@ -14316,55 +13560,7 @@
           <w:sz w:val="24"/>
           <w:szCs w:val="24"/>
         </w:rPr>
-        <w:t>Como se terminó la re</w:t>
-      </w:r>
-      <w:r>
-        <w:rPr>
-          <w:rFonts w:ascii="Times New Roman" w:hAnsi="Times New Roman" w:cs="Times New Roman"/>
-          <w:sz w:val="24"/>
-          <w:szCs w:val="24"/>
-        </w:rPr>
-        <w:t>currencia del punto de control 0</w:t>
-      </w:r>
-      <w:r>
-        <w:rPr>
-          <w:rFonts w:ascii="Times New Roman" w:hAnsi="Times New Roman" w:cs="Times New Roman"/>
-          <w:sz w:val="24"/>
-          <w:szCs w:val="24"/>
-        </w:rPr>
-        <w:t xml:space="preserve">, se revisa si el punto de control </w:t>
-      </w:r>
-      <w:r>
-        <w:rPr>
-          <w:rFonts w:ascii="Times New Roman" w:hAnsi="Times New Roman" w:cs="Times New Roman"/>
-          <w:sz w:val="24"/>
-          <w:szCs w:val="24"/>
-        </w:rPr>
-        <w:t>1</w:t>
-      </w:r>
-      <w:r>
-        <w:rPr>
-          <w:rFonts w:ascii="Times New Roman" w:hAnsi="Times New Roman" w:cs="Times New Roman"/>
-          <w:sz w:val="24"/>
-          <w:szCs w:val="24"/>
-        </w:rPr>
-        <w:t xml:space="preserve"> tiene otro sendero hacia alguno de los puntos de control, este e</w:t>
-      </w:r>
-      <w:r>
-        <w:rPr>
-          <w:rFonts w:ascii="Times New Roman" w:hAnsi="Times New Roman" w:cs="Times New Roman"/>
-          <w:sz w:val="24"/>
-          <w:szCs w:val="24"/>
-        </w:rPr>
-        <w:t>s el caso del punto de control 4</w:t>
-      </w:r>
-      <w:r>
-        <w:rPr>
-          <w:rFonts w:ascii="Times New Roman" w:hAnsi="Times New Roman" w:cs="Times New Roman"/>
-          <w:sz w:val="24"/>
-          <w:szCs w:val="24"/>
-        </w:rPr>
-        <w:t>.</w:t>
+        <w:t>Como se terminó la recurrencia del punto de control 0, se revisa si el punto de control 1 tiene otro sendero hacia alguno de los puntos de control, este es el caso del punto de control 4.</w:t>
       </w:r>
       <w:r>
         <w:rPr>
@@ -14380,71 +13576,7 @@
           <w:sz w:val="24"/>
           <w:szCs w:val="24"/>
         </w:rPr>
-        <w:t xml:space="preserve">Así que se hace DFS sobre este punto, se marca el </w:t>
-      </w:r>
-      <w:r>
-        <w:rPr>
-          <w:rFonts w:ascii="Times New Roman" w:hAnsi="Times New Roman" w:cs="Times New Roman"/>
-          <w:sz w:val="24"/>
-          <w:szCs w:val="24"/>
-        </w:rPr>
-        <w:t>punto 4</w:t>
-      </w:r>
-      <w:r>
-        <w:rPr>
-          <w:rFonts w:ascii="Times New Roman" w:hAnsi="Times New Roman" w:cs="Times New Roman"/>
-          <w:sz w:val="24"/>
-          <w:szCs w:val="24"/>
-        </w:rPr>
-        <w:t xml:space="preserve"> como visitado y se disminuye el valor de k</w:t>
-      </w:r>
-      <w:r>
-        <w:rPr>
-          <w:rFonts w:ascii="Times New Roman" w:hAnsi="Times New Roman" w:cs="Times New Roman"/>
-          <w:sz w:val="24"/>
-          <w:szCs w:val="24"/>
-        </w:rPr>
-        <w:t>, el cual comienza en 3</w:t>
-      </w:r>
-      <w:r>
-        <w:rPr>
-          <w:rFonts w:ascii="Times New Roman" w:hAnsi="Times New Roman" w:cs="Times New Roman"/>
-          <w:sz w:val="24"/>
-          <w:szCs w:val="24"/>
-        </w:rPr>
-        <w:t xml:space="preserve"> pues era el valor de k cuando el algoritmo estaba en la recursión </w:t>
-      </w:r>
-      <w:r>
-        <w:rPr>
-          <w:rFonts w:ascii="Times New Roman" w:hAnsi="Times New Roman" w:cs="Times New Roman"/>
-          <w:sz w:val="24"/>
-          <w:szCs w:val="24"/>
-        </w:rPr>
-        <w:t>del punto de control 1</w:t>
-      </w:r>
-      <w:r>
-        <w:rPr>
-          <w:rFonts w:ascii="Times New Roman" w:hAnsi="Times New Roman" w:cs="Times New Roman"/>
-          <w:sz w:val="24"/>
-          <w:szCs w:val="24"/>
-        </w:rPr>
-        <w:t>, este valor disminuye en 1</w:t>
-      </w:r>
-      <w:r>
-        <w:rPr>
-          <w:rFonts w:ascii="Times New Roman" w:hAnsi="Times New Roman" w:cs="Times New Roman"/>
-          <w:sz w:val="24"/>
-          <w:szCs w:val="24"/>
-        </w:rPr>
-        <w:t>, pues se cuenta el punto 4</w:t>
-      </w:r>
-      <w:r>
-        <w:rPr>
-          <w:rFonts w:ascii="Times New Roman" w:hAnsi="Times New Roman" w:cs="Times New Roman"/>
-          <w:sz w:val="24"/>
-          <w:szCs w:val="24"/>
-        </w:rPr>
-        <w:t>.</w:t>
+        <w:t>Así que se hace DFS sobre este punto, se marca el punto 4 como visitado y se disminuye el valor de k, el cual comienza en 3 pues era el valor de k cuando el algoritmo estaba en la recursión del punto de control 1, este valor disminuye en 1, pues se cuenta el punto 4.</w:t>
       </w:r>
     </w:p>
     <w:tbl>
@@ -14974,23 +14106,7 @@
           <w:sz w:val="24"/>
           <w:szCs w:val="24"/>
         </w:rPr>
-        <w:t xml:space="preserve">El primer punto de control que cumple las condiciones anteriores es </w:t>
-      </w:r>
-      <w:r>
-        <w:rPr>
-          <w:rFonts w:ascii="Times New Roman" w:hAnsi="Times New Roman" w:cs="Times New Roman"/>
-          <w:sz w:val="24"/>
-          <w:szCs w:val="24"/>
-        </w:rPr>
-        <w:t>el 1</w:t>
-      </w:r>
-      <w:r>
-        <w:rPr>
-          <w:rFonts w:ascii="Times New Roman" w:hAnsi="Times New Roman" w:cs="Times New Roman"/>
-          <w:sz w:val="24"/>
-          <w:szCs w:val="24"/>
-        </w:rPr>
-        <w:t>, sin embargo, este punto ya está marcado. El siguiente punto que cumple las condiciones es el 3, así que se inicia DFS sobre este. Primero se disminuye el valor de k y se marca el punto de control 3:</w:t>
+        <w:t>El primer punto de control que cumple las condiciones anteriores es el 1, sin embargo, este punto ya está marcado. El siguiente punto que cumple las condiciones es el 3, así que se inicia DFS sobre este. Primero se disminuye el valor de k y se marca el punto de control 3:</w:t>
       </w:r>
     </w:p>
     <w:tbl>
@@ -15516,39 +14632,7 @@
           <w:sz w:val="24"/>
           <w:szCs w:val="24"/>
         </w:rPr>
-        <w:t xml:space="preserve">El primer punto de control que cumple las condiciones anteriores es </w:t>
-      </w:r>
-      <w:r>
-        <w:rPr>
-          <w:rFonts w:ascii="Times New Roman" w:hAnsi="Times New Roman" w:cs="Times New Roman"/>
-          <w:sz w:val="24"/>
-          <w:szCs w:val="24"/>
-        </w:rPr>
-        <w:t>el 2</w:t>
-      </w:r>
-      <w:r>
-        <w:rPr>
-          <w:rFonts w:ascii="Times New Roman" w:hAnsi="Times New Roman" w:cs="Times New Roman"/>
-          <w:sz w:val="24"/>
-          <w:szCs w:val="24"/>
-        </w:rPr>
-        <w:t xml:space="preserve">, así que se inicia DFS sobre este. Primero se disminuye el valor de k </w:t>
-      </w:r>
-      <w:r>
-        <w:rPr>
-          <w:rFonts w:ascii="Times New Roman" w:hAnsi="Times New Roman" w:cs="Times New Roman"/>
-          <w:sz w:val="24"/>
-          <w:szCs w:val="24"/>
-        </w:rPr>
-        <w:t>y se marca el punto de control 2</w:t>
-      </w:r>
-      <w:r>
-        <w:rPr>
-          <w:rFonts w:ascii="Times New Roman" w:hAnsi="Times New Roman" w:cs="Times New Roman"/>
-          <w:sz w:val="24"/>
-          <w:szCs w:val="24"/>
-        </w:rPr>
-        <w:t>:</w:t>
+        <w:t>El primer punto de control que cumple las condiciones anteriores es el 2, así que se inicia DFS sobre este. Primero se disminuye el valor de k y se marca el punto de control 2:</w:t>
       </w:r>
     </w:p>
     <w:tbl>
@@ -16094,15 +15178,7 @@
           <w:sz w:val="24"/>
           <w:szCs w:val="24"/>
         </w:rPr>
-        <w:t xml:space="preserve"> ende, existe circuito {1,4,3,2</w:t>
-      </w:r>
-      <w:r>
-        <w:rPr>
-          <w:rFonts w:ascii="Times New Roman" w:hAnsi="Times New Roman" w:cs="Times New Roman"/>
-          <w:sz w:val="24"/>
-          <w:szCs w:val="24"/>
-        </w:rPr>
-        <w:t>,1</w:t>
+        <w:t xml:space="preserve"> ende, existe circuito {1,4,3,2,1</w:t>
       </w:r>
       <w:r>
         <w:rPr>
@@ -16134,15 +15210,7 @@
           <w:sz w:val="24"/>
           <w:szCs w:val="24"/>
         </w:rPr>
-        <w:t xml:space="preserve"> desmarcar el punto de c</w:t>
-      </w:r>
-      <w:r>
-        <w:rPr>
-          <w:rFonts w:ascii="Times New Roman" w:hAnsi="Times New Roman" w:cs="Times New Roman"/>
-          <w:sz w:val="24"/>
-          <w:szCs w:val="24"/>
-        </w:rPr>
-        <w:t>ontrol 2</w:t>
+        <w:t xml:space="preserve"> desmarcar el punto de control 2</w:t>
       </w:r>
       <w:r>
         <w:rPr>
@@ -16265,6 +15333,30 @@
         </w:rPr>
         <w:t xml:space="preserve">La complejidad temporal es </w:t>
       </w:r>
+      <w:r>
+        <w:rPr>
+          <w:rFonts w:ascii="Times New Roman" w:hAnsi="Times New Roman" w:cs="Times New Roman"/>
+          <w:sz w:val="24"/>
+          <w:szCs w:val="24"/>
+        </w:rPr>
+        <w:t xml:space="preserve">la complejidad temporal de DFS por los n puntos de control, es decir T (n) es O(n*(|V|+|E|)) y como cada punto de control es un vértice, |V| es igual a n, </w:t>
+      </w:r>
+      <w:r>
+        <w:rPr>
+          <w:rFonts w:ascii="Times New Roman" w:hAnsi="Times New Roman" w:cs="Times New Roman"/>
+          <w:sz w:val="24"/>
+          <w:szCs w:val="24"/>
+        </w:rPr>
+        <w:t>así</w:t>
+      </w:r>
+      <w:r>
+        <w:rPr>
+          <w:rFonts w:ascii="Times New Roman" w:hAnsi="Times New Roman" w:cs="Times New Roman"/>
+          <w:sz w:val="24"/>
+          <w:szCs w:val="24"/>
+        </w:rPr>
+        <w:t>, la complejidad es O(n*(n+|E|))</w:t>
+      </w:r>
     </w:p>
     <w:p>
       <w:pPr>
@@ -16321,6 +15413,14 @@
         </w:rPr>
         <w:t xml:space="preserve">La complejidad espacial es </w:t>
       </w:r>
+      <w:r>
+        <w:rPr>
+          <w:rFonts w:ascii="Times New Roman" w:hAnsi="Times New Roman" w:cs="Times New Roman"/>
+          <w:sz w:val="24"/>
+          <w:szCs w:val="24"/>
+        </w:rPr>
+        <w:t>igual al tamaño de la matriz más el tamaño del arreglo de marcados, esto es n x n + n</w:t>
+      </w:r>
     </w:p>
     <w:p>
       <w:pPr>
@@ -16376,6 +15476,8 @@
         </w:rPr>
         <w:sym w:font="Wingdings" w:char="F04A"/>
       </w:r>
+      <w:bookmarkStart w:id="0" w:name="_GoBack"/>
+      <w:bookmarkEnd w:id="0"/>
     </w:p>
     <w:sectPr>
       <w:pgSz w:w="12240" w:h="15840"/>

</xml_diff>